<commit_message>
Update pentru documentatie si prezentare
</commit_message>
<xml_diff>
--- a/Pitiorka_Documentatie.docx
+++ b/Pitiorka_Documentatie.docx
@@ -1,6 +1,6 @@
 
 <file path=word/document.xml><?xml version="1.0" encoding="utf-8"?>
-<w:document xmlns:wpc="http://schemas.microsoft.com/office/word/2010/wordprocessingCanvas" xmlns:cx="http://schemas.microsoft.com/office/drawing/2014/chartex" xmlns:cx1="http://schemas.microsoft.com/office/drawing/2015/9/8/chartex" xmlns:cx2="http://schemas.microsoft.com/office/drawing/2015/10/21/chartex" xmlns:cx3="http://schemas.microsoft.com/office/drawing/2016/5/9/chartex" xmlns:cx4="http://schemas.microsoft.com/office/drawing/2016/5/10/chartex" xmlns:cx5="http://schemas.microsoft.com/office/drawing/2016/5/11/chartex" xmlns:cx6="http://schemas.microsoft.com/office/drawing/2016/5/12/chartex" xmlns:cx7="http://schemas.microsoft.com/office/drawing/2016/5/13/chartex" xmlns:cx8="http://schemas.microsoft.com/office/drawing/2016/5/14/chartex" xmlns:mc="http://schemas.openxmlformats.org/markup-compatibility/2006" xmlns:aink="http://schemas.microsoft.com/office/drawing/2016/ink" xmlns:am3d="http://schemas.microsoft.com/office/drawing/2017/model3d" xmlns:o="urn:schemas-microsoft-com:office:office" xmlns:oel="http://schemas.microsoft.com/office/2019/extlst" xmlns:r="http://schemas.openxmlformats.org/officeDocument/2006/relationships" xmlns:m="http://schemas.openxmlformats.org/officeDocument/2006/math" xmlns:v="urn:schemas-microsoft-com:vml" xmlns:wp14="http://schemas.microsoft.com/office/word/2010/wordprocessingDrawing" xmlns:wp="http://schemas.openxmlformats.org/drawingml/2006/wordprocessingDrawing" xmlns:w10="urn:schemas-microsoft-com:office:word" xmlns:w="http://schemas.openxmlformats.org/wordprocessingml/2006/main" xmlns:w14="http://schemas.microsoft.com/office/word/2010/wordml" xmlns:w15="http://schemas.microsoft.com/office/word/2012/wordml" xmlns:w16cex="http://schemas.microsoft.com/office/word/2018/wordml/cex" xmlns:w16cid="http://schemas.microsoft.com/office/word/2016/wordml/cid" xmlns:w16="http://schemas.microsoft.com/office/word/2018/wordml" xmlns:w16du="http://schemas.microsoft.com/office/word/2023/wordml/word16du" xmlns:w16sdtdh="http://schemas.microsoft.com/office/word/2020/wordml/sdtdatahash" xmlns:w16sdtfl="http://schemas.microsoft.com/office/word/2024/wordml/sdtformatlock" xmlns:w16se="http://schemas.microsoft.com/office/word/2015/wordml/symex" xmlns:wpg="http://schemas.microsoft.com/office/word/2010/wordprocessingGroup" xmlns:wpi="http://schemas.microsoft.com/office/word/2010/wordprocessingInk" xmlns:wne="http://schemas.microsoft.com/office/word/2006/wordml" xmlns:wps="http://schemas.microsoft.com/office/word/2010/wordprocessingShape" mc:Ignorable="w14 w15 w16se w16cid w16 w16cex w16sdtdh w16sdtfl w16du wp14">
+<w:document xmlns:wpc="http://schemas.microsoft.com/office/word/2010/wordprocessingCanvas" xmlns:cx="http://schemas.microsoft.com/office/drawing/2014/chartex" xmlns:cx1="http://schemas.microsoft.com/office/drawing/2015/9/8/chartex" xmlns:cx2="http://schemas.microsoft.com/office/drawing/2015/10/21/chartex" xmlns:cx3="http://schemas.microsoft.com/office/drawing/2016/5/9/chartex" xmlns:cx4="http://schemas.microsoft.com/office/drawing/2016/5/10/chartex" xmlns:cx5="http://schemas.microsoft.com/office/drawing/2016/5/11/chartex" xmlns:cx6="http://schemas.microsoft.com/office/drawing/2016/5/12/chartex" xmlns:cx7="http://schemas.microsoft.com/office/drawing/2016/5/13/chartex" xmlns:cx8="http://schemas.microsoft.com/office/drawing/2016/5/14/chartex" xmlns:mc="http://schemas.openxmlformats.org/markup-compatibility/2006" xmlns:aink="http://schemas.microsoft.com/office/drawing/2016/ink" xmlns:am3d="http://schemas.microsoft.com/office/drawing/2017/model3d" xmlns:o="urn:schemas-microsoft-com:office:office" xmlns:oel="http://schemas.microsoft.com/office/2019/extlst" xmlns:r="http://schemas.openxmlformats.org/officeDocument/2006/relationships" xmlns:m="http://schemas.openxmlformats.org/officeDocument/2006/math" xmlns:v="urn:schemas-microsoft-com:vml" xmlns:wp14="http://schemas.microsoft.com/office/word/2010/wordprocessingDrawing" xmlns:wp="http://schemas.openxmlformats.org/drawingml/2006/wordprocessingDrawing" xmlns:w10="urn:schemas-microsoft-com:office:word" xmlns:w="http://schemas.openxmlformats.org/wordprocessingml/2006/main" xmlns:w14="http://schemas.microsoft.com/office/word/2010/wordml" xmlns:w15="http://schemas.microsoft.com/office/word/2012/wordml" xmlns:w16cex="http://schemas.microsoft.com/office/word/2018/wordml/cex" xmlns:w16cid="http://schemas.microsoft.com/office/word/2016/wordml/cid" xmlns:w16="http://schemas.microsoft.com/office/word/2018/wordml" xmlns:w16sdtdh="http://schemas.microsoft.com/office/word/2020/wordml/sdtdatahash" xmlns:w16se="http://schemas.microsoft.com/office/word/2015/wordml/symex" xmlns:wpg="http://schemas.microsoft.com/office/word/2010/wordprocessingGroup" xmlns:wpi="http://schemas.microsoft.com/office/word/2010/wordprocessingInk" xmlns:wne="http://schemas.microsoft.com/office/word/2006/wordml" xmlns:wps="http://schemas.microsoft.com/office/word/2010/wordprocessingShape" mc:Ignorable="w14 w15 w16se w16cid w16 w16cex w16sdtdh wp14">
   <w:body>
     <w:p>
       <w:pPr>
@@ -38,59 +38,13 @@
           <w:lang w:val="en-US"/>
         </w:rPr>
       </w:pPr>
-      <w:proofErr w:type="spellStart"/>
       <w:r>
         <w:rPr>
           <w:sz w:val="28"/>
           <w:szCs w:val="28"/>
           <w:lang w:val="ro-RO"/>
         </w:rPr>
-        <w:t>Tutoriale</w:t>
-      </w:r>
-      <w:proofErr w:type="spellEnd"/>
-      <w:r>
-        <w:rPr>
-          <w:sz w:val="28"/>
-          <w:szCs w:val="28"/>
-          <w:lang w:val="ro-RO"/>
-        </w:rPr>
-        <w:t xml:space="preserve"> pentru rularea </w:t>
-      </w:r>
-      <w:proofErr w:type="spellStart"/>
-      <w:r>
-        <w:rPr>
-          <w:sz w:val="28"/>
-          <w:szCs w:val="28"/>
-          <w:lang w:val="ro-RO"/>
-        </w:rPr>
-        <w:t>simularii</w:t>
-      </w:r>
-      <w:proofErr w:type="spellEnd"/>
-      <w:r>
-        <w:rPr>
-          <w:sz w:val="28"/>
-          <w:szCs w:val="28"/>
-          <w:lang w:val="ro-RO"/>
-        </w:rPr>
-        <w:t xml:space="preserve"> </w:t>
-      </w:r>
-      <w:proofErr w:type="spellStart"/>
-      <w:r>
-        <w:rPr>
-          <w:sz w:val="28"/>
-          <w:szCs w:val="28"/>
-          <w:lang w:val="ro-RO"/>
-        </w:rPr>
-        <w:t>Gazebo</w:t>
-      </w:r>
-      <w:proofErr w:type="spellEnd"/>
-      <w:r>
-        <w:rPr>
-          <w:sz w:val="28"/>
-          <w:szCs w:val="28"/>
-          <w:lang w:val="ro-RO"/>
-        </w:rPr>
-        <w:t xml:space="preserve"> </w:t>
+        <w:t xml:space="preserve">Tutoriale pentru rularea simularii Gazebo </w:t>
       </w:r>
       <w:r>
         <w:rPr>
@@ -116,7 +70,133 @@
             <w:szCs w:val="28"/>
             <w:lang w:val="en-US"/>
           </w:rPr>
-          <w:t>https://emanual.robotis.com/docs/en/platf</w:t>
+          <w:t>https://emanual.robotis.com/docs/en/platform/turtlebot3/overview/</w:t>
+        </w:r>
+      </w:hyperlink>
+    </w:p>
+    <w:p>
+      <w:pPr>
+        <w:rPr>
+          <w:sz w:val="28"/>
+          <w:szCs w:val="28"/>
+          <w:lang w:val="en-US"/>
+        </w:rPr>
+      </w:pPr>
+    </w:p>
+    <w:p>
+      <w:pPr>
+        <w:rPr>
+          <w:sz w:val="28"/>
+          <w:szCs w:val="28"/>
+          <w:lang w:val="en-US"/>
+        </w:rPr>
+      </w:pPr>
+      <w:proofErr w:type="spellStart"/>
+      <w:r>
+        <w:rPr>
+          <w:sz w:val="28"/>
+          <w:szCs w:val="28"/>
+          <w:lang w:val="en-US"/>
+        </w:rPr>
+        <w:t>Modele</w:t>
+      </w:r>
+      <w:proofErr w:type="spellEnd"/>
+      <w:r>
+        <w:rPr>
+          <w:sz w:val="28"/>
+          <w:szCs w:val="28"/>
+          <w:lang w:val="en-US"/>
+        </w:rPr>
+        <w:t xml:space="preserve"> </w:t>
+      </w:r>
+      <w:proofErr w:type="spellStart"/>
+      <w:r>
+        <w:rPr>
+          <w:sz w:val="28"/>
+          <w:szCs w:val="28"/>
+          <w:lang w:val="en-US"/>
+        </w:rPr>
+        <w:t>folosite</w:t>
+      </w:r>
+      <w:proofErr w:type="spellEnd"/>
+      <w:r>
+        <w:rPr>
+          <w:sz w:val="28"/>
+          <w:szCs w:val="28"/>
+          <w:lang w:val="en-US"/>
+        </w:rPr>
+        <w:t xml:space="preserve"> </w:t>
+      </w:r>
+      <w:proofErr w:type="spellStart"/>
+      <w:r>
+        <w:rPr>
+          <w:sz w:val="28"/>
+          <w:szCs w:val="28"/>
+          <w:lang w:val="en-US"/>
+        </w:rPr>
+        <w:t>pentru</w:t>
+      </w:r>
+      <w:proofErr w:type="spellEnd"/>
+      <w:r>
+        <w:rPr>
+          <w:sz w:val="28"/>
+          <w:szCs w:val="28"/>
+          <w:lang w:val="en-US"/>
+        </w:rPr>
+        <w:t xml:space="preserve"> </w:t>
+      </w:r>
+      <w:proofErr w:type="spellStart"/>
+      <w:r>
+        <w:rPr>
+          <w:sz w:val="28"/>
+          <w:szCs w:val="28"/>
+          <w:lang w:val="en-US"/>
+        </w:rPr>
+        <w:t>simulare</w:t>
+      </w:r>
+      <w:proofErr w:type="spellEnd"/>
+      <w:r>
+        <w:rPr>
+          <w:sz w:val="28"/>
+          <w:szCs w:val="28"/>
+          <w:lang w:val="en-US"/>
+        </w:rPr>
+        <w:t xml:space="preserve"> </w:t>
+      </w:r>
+      <w:r>
+        <w:rPr>
+          <w:sz w:val="28"/>
+          <w:szCs w:val="28"/>
+          <w:lang w:val="en-US"/>
+        </w:rPr>
+        <w:t>–</w:t>
+      </w:r>
+      <w:r>
+        <w:rPr>
+          <w:sz w:val="28"/>
+          <w:szCs w:val="28"/>
+          <w:lang w:val="en-US"/>
+        </w:rPr>
+        <w:t xml:space="preserve"> </w:t>
+      </w:r>
+    </w:p>
+    <w:p>
+      <w:pPr>
+        <w:rPr>
+          <w:sz w:val="28"/>
+          <w:szCs w:val="28"/>
+          <w:lang w:val="en-US"/>
+        </w:rPr>
+      </w:pPr>
+      <w:hyperlink r:id="rId6" w:history="1">
+        <w:r>
+          <w:rPr>
+            <w:rStyle w:val="Hyperlink"/>
+            <w:sz w:val="28"/>
+            <w:szCs w:val="28"/>
+            <w:lang w:val="en-US"/>
+          </w:rPr>
+          <w:t>https://github.com/osrf/gaz</w:t>
         </w:r>
         <w:r>
           <w:rPr>
@@ -125,7 +205,7 @@
             <w:szCs w:val="28"/>
             <w:lang w:val="en-US"/>
           </w:rPr>
-          <w:t>o</w:t>
+          <w:t>e</w:t>
         </w:r>
         <w:r>
           <w:rPr>
@@ -134,126 +214,7 @@
             <w:szCs w:val="28"/>
             <w:lang w:val="en-US"/>
           </w:rPr>
-          <w:t>rm/turtlebot3/overview/</w:t>
-        </w:r>
-      </w:hyperlink>
-    </w:p>
-    <w:p>
-      <w:pPr>
-        <w:rPr>
-          <w:sz w:val="28"/>
-          <w:szCs w:val="28"/>
-          <w:lang w:val="en-US"/>
-        </w:rPr>
-      </w:pPr>
-    </w:p>
-    <w:p>
-      <w:pPr>
-        <w:rPr>
-          <w:sz w:val="28"/>
-          <w:szCs w:val="28"/>
-          <w:lang w:val="en-US"/>
-        </w:rPr>
-      </w:pPr>
-      <w:proofErr w:type="spellStart"/>
-      <w:r>
-        <w:rPr>
-          <w:sz w:val="28"/>
-          <w:szCs w:val="28"/>
-          <w:lang w:val="en-US"/>
-        </w:rPr>
-        <w:t>Modele</w:t>
-      </w:r>
-      <w:proofErr w:type="spellEnd"/>
-      <w:r>
-        <w:rPr>
-          <w:sz w:val="28"/>
-          <w:szCs w:val="28"/>
-          <w:lang w:val="en-US"/>
-        </w:rPr>
-        <w:t xml:space="preserve"> </w:t>
-      </w:r>
-      <w:proofErr w:type="spellStart"/>
-      <w:r>
-        <w:rPr>
-          <w:sz w:val="28"/>
-          <w:szCs w:val="28"/>
-          <w:lang w:val="en-US"/>
-        </w:rPr>
-        <w:t>folosite</w:t>
-      </w:r>
-      <w:proofErr w:type="spellEnd"/>
-      <w:r>
-        <w:rPr>
-          <w:sz w:val="28"/>
-          <w:szCs w:val="28"/>
-          <w:lang w:val="en-US"/>
-        </w:rPr>
-        <w:t xml:space="preserve"> </w:t>
-      </w:r>
-      <w:proofErr w:type="spellStart"/>
-      <w:r>
-        <w:rPr>
-          <w:sz w:val="28"/>
-          <w:szCs w:val="28"/>
-          <w:lang w:val="en-US"/>
-        </w:rPr>
-        <w:t>pentru</w:t>
-      </w:r>
-      <w:proofErr w:type="spellEnd"/>
-      <w:r>
-        <w:rPr>
-          <w:sz w:val="28"/>
-          <w:szCs w:val="28"/>
-          <w:lang w:val="en-US"/>
-        </w:rPr>
-        <w:t xml:space="preserve"> </w:t>
-      </w:r>
-      <w:proofErr w:type="spellStart"/>
-      <w:r>
-        <w:rPr>
-          <w:sz w:val="28"/>
-          <w:szCs w:val="28"/>
-          <w:lang w:val="en-US"/>
-        </w:rPr>
-        <w:t>simulare</w:t>
-      </w:r>
-      <w:proofErr w:type="spellEnd"/>
-      <w:r>
-        <w:rPr>
-          <w:sz w:val="28"/>
-          <w:szCs w:val="28"/>
-          <w:lang w:val="en-US"/>
-        </w:rPr>
-        <w:t xml:space="preserve"> - </w:t>
-      </w:r>
-      <w:hyperlink r:id="rId6" w:history="1">
-        <w:r>
-          <w:rPr>
-            <w:rStyle w:val="Hyperlink"/>
-            <w:sz w:val="28"/>
-            <w:szCs w:val="28"/>
-            <w:lang w:val="en-US"/>
-          </w:rPr>
-          <w:t>https://github.com/leonh</w:t>
-        </w:r>
-        <w:r>
-          <w:rPr>
-            <w:rStyle w:val="Hyperlink"/>
-            <w:sz w:val="28"/>
-            <w:szCs w:val="28"/>
-            <w:lang w:val="en-US"/>
-          </w:rPr>
-          <w:t>a</w:t>
-        </w:r>
-        <w:r>
-          <w:rPr>
-            <w:rStyle w:val="Hyperlink"/>
-            <w:sz w:val="28"/>
-            <w:szCs w:val="28"/>
-            <w:lang w:val="en-US"/>
-          </w:rPr>
-          <w:t>rtyao/gazebo_models_worlds_collection</w:t>
+          <w:t>bo_models</w:t>
         </w:r>
       </w:hyperlink>
     </w:p>
@@ -268,7 +229,7 @@
 </file>
 
 <file path=word/styles.xml><?xml version="1.0" encoding="utf-8"?>
-<w:styles xmlns:mc="http://schemas.openxmlformats.org/markup-compatibility/2006" xmlns:r="http://schemas.openxmlformats.org/officeDocument/2006/relationships" xmlns:w="http://schemas.openxmlformats.org/wordprocessingml/2006/main" xmlns:w14="http://schemas.microsoft.com/office/word/2010/wordml" xmlns:w15="http://schemas.microsoft.com/office/word/2012/wordml" xmlns:w16cex="http://schemas.microsoft.com/office/word/2018/wordml/cex" xmlns:w16cid="http://schemas.microsoft.com/office/word/2016/wordml/cid" xmlns:w16="http://schemas.microsoft.com/office/word/2018/wordml" xmlns:w16du="http://schemas.microsoft.com/office/word/2023/wordml/word16du" xmlns:w16sdtdh="http://schemas.microsoft.com/office/word/2020/wordml/sdtdatahash" xmlns:w16sdtfl="http://schemas.microsoft.com/office/word/2024/wordml/sdtformatlock" xmlns:w16se="http://schemas.microsoft.com/office/word/2015/wordml/symex" mc:Ignorable="w14 w15 w16se w16cid w16 w16cex w16sdtdh w16sdtfl w16du">
+<w:styles xmlns:mc="http://schemas.openxmlformats.org/markup-compatibility/2006" xmlns:r="http://schemas.openxmlformats.org/officeDocument/2006/relationships" xmlns:w="http://schemas.openxmlformats.org/wordprocessingml/2006/main" xmlns:w14="http://schemas.microsoft.com/office/word/2010/wordml" xmlns:w15="http://schemas.microsoft.com/office/word/2012/wordml" xmlns:w16cex="http://schemas.microsoft.com/office/word/2018/wordml/cex" xmlns:w16cid="http://schemas.microsoft.com/office/word/2016/wordml/cid" xmlns:w16="http://schemas.microsoft.com/office/word/2018/wordml" xmlns:w16sdtdh="http://schemas.microsoft.com/office/word/2020/wordml/sdtdatahash" xmlns:w16se="http://schemas.microsoft.com/office/word/2015/wordml/symex" mc:Ignorable="w14 w15 w16se w16cid w16 w16cex w16sdtdh">
   <w:docDefaults>
     <w:rPrDefault>
       <w:rPr>
@@ -668,11 +629,11 @@
     <w:name w:val="Normal"/>
     <w:qFormat/>
   </w:style>
-  <w:style w:type="paragraph" w:styleId="Titlu1">
+  <w:style w:type="paragraph" w:styleId="Heading1">
     <w:name w:val="heading 1"/>
     <w:basedOn w:val="Normal"/>
     <w:next w:val="Normal"/>
-    <w:link w:val="Titlu1Caracter"/>
+    <w:link w:val="Heading1Char"/>
     <w:uiPriority w:val="9"/>
     <w:qFormat/>
     <w:rsid w:val="00C639F8"/>
@@ -689,11 +650,11 @@
       <w:szCs w:val="40"/>
     </w:rPr>
   </w:style>
-  <w:style w:type="paragraph" w:styleId="Titlu2">
+  <w:style w:type="paragraph" w:styleId="Heading2">
     <w:name w:val="heading 2"/>
     <w:basedOn w:val="Normal"/>
     <w:next w:val="Normal"/>
-    <w:link w:val="Titlu2Caracter"/>
+    <w:link w:val="Heading2Char"/>
     <w:uiPriority w:val="9"/>
     <w:semiHidden/>
     <w:unhideWhenUsed/>
@@ -712,11 +673,11 @@
       <w:szCs w:val="32"/>
     </w:rPr>
   </w:style>
-  <w:style w:type="paragraph" w:styleId="Titlu3">
+  <w:style w:type="paragraph" w:styleId="Heading3">
     <w:name w:val="heading 3"/>
     <w:basedOn w:val="Normal"/>
     <w:next w:val="Normal"/>
-    <w:link w:val="Titlu3Caracter"/>
+    <w:link w:val="Heading3Char"/>
     <w:uiPriority w:val="9"/>
     <w:semiHidden/>
     <w:unhideWhenUsed/>
@@ -735,11 +696,11 @@
       <w:szCs w:val="28"/>
     </w:rPr>
   </w:style>
-  <w:style w:type="paragraph" w:styleId="Titlu4">
+  <w:style w:type="paragraph" w:styleId="Heading4">
     <w:name w:val="heading 4"/>
     <w:basedOn w:val="Normal"/>
     <w:next w:val="Normal"/>
-    <w:link w:val="Titlu4Caracter"/>
+    <w:link w:val="Heading4Char"/>
     <w:uiPriority w:val="9"/>
     <w:semiHidden/>
     <w:unhideWhenUsed/>
@@ -758,11 +719,11 @@
       <w:color w:val="2F5496" w:themeColor="accent1" w:themeShade="BF"/>
     </w:rPr>
   </w:style>
-  <w:style w:type="paragraph" w:styleId="Titlu5">
+  <w:style w:type="paragraph" w:styleId="Heading5">
     <w:name w:val="heading 5"/>
     <w:basedOn w:val="Normal"/>
     <w:next w:val="Normal"/>
-    <w:link w:val="Titlu5Caracter"/>
+    <w:link w:val="Heading5Char"/>
     <w:uiPriority w:val="9"/>
     <w:semiHidden/>
     <w:unhideWhenUsed/>
@@ -779,11 +740,11 @@
       <w:color w:val="2F5496" w:themeColor="accent1" w:themeShade="BF"/>
     </w:rPr>
   </w:style>
-  <w:style w:type="paragraph" w:styleId="Titlu6">
+  <w:style w:type="paragraph" w:styleId="Heading6">
     <w:name w:val="heading 6"/>
     <w:basedOn w:val="Normal"/>
     <w:next w:val="Normal"/>
-    <w:link w:val="Titlu6Caracter"/>
+    <w:link w:val="Heading6Char"/>
     <w:uiPriority w:val="9"/>
     <w:semiHidden/>
     <w:unhideWhenUsed/>
@@ -802,11 +763,11 @@
       <w:color w:val="595959" w:themeColor="text1" w:themeTint="A6"/>
     </w:rPr>
   </w:style>
-  <w:style w:type="paragraph" w:styleId="Titlu7">
+  <w:style w:type="paragraph" w:styleId="Heading7">
     <w:name w:val="heading 7"/>
     <w:basedOn w:val="Normal"/>
     <w:next w:val="Normal"/>
-    <w:link w:val="Titlu7Caracter"/>
+    <w:link w:val="Heading7Char"/>
     <w:uiPriority w:val="9"/>
     <w:semiHidden/>
     <w:unhideWhenUsed/>
@@ -823,11 +784,11 @@
       <w:color w:val="595959" w:themeColor="text1" w:themeTint="A6"/>
     </w:rPr>
   </w:style>
-  <w:style w:type="paragraph" w:styleId="Titlu8">
+  <w:style w:type="paragraph" w:styleId="Heading8">
     <w:name w:val="heading 8"/>
     <w:basedOn w:val="Normal"/>
     <w:next w:val="Normal"/>
-    <w:link w:val="Titlu8Caracter"/>
+    <w:link w:val="Heading8Char"/>
     <w:uiPriority w:val="9"/>
     <w:semiHidden/>
     <w:unhideWhenUsed/>
@@ -846,11 +807,11 @@
       <w:color w:val="272727" w:themeColor="text1" w:themeTint="D8"/>
     </w:rPr>
   </w:style>
-  <w:style w:type="paragraph" w:styleId="Titlu9">
+  <w:style w:type="paragraph" w:styleId="Heading9">
     <w:name w:val="heading 9"/>
     <w:basedOn w:val="Normal"/>
     <w:next w:val="Normal"/>
-    <w:link w:val="Titlu9Caracter"/>
+    <w:link w:val="Heading9Char"/>
     <w:uiPriority w:val="9"/>
     <w:semiHidden/>
     <w:unhideWhenUsed/>
@@ -867,13 +828,13 @@
       <w:color w:val="272727" w:themeColor="text1" w:themeTint="D8"/>
     </w:rPr>
   </w:style>
-  <w:style w:type="character" w:default="1" w:styleId="Fontdeparagrafimplicit">
+  <w:style w:type="character" w:default="1" w:styleId="DefaultParagraphFont">
     <w:name w:val="Default Paragraph Font"/>
     <w:uiPriority w:val="1"/>
     <w:semiHidden/>
     <w:unhideWhenUsed/>
   </w:style>
-  <w:style w:type="table" w:default="1" w:styleId="TabelNormal">
+  <w:style w:type="table" w:default="1" w:styleId="TableNormal">
     <w:name w:val="Normal Table"/>
     <w:uiPriority w:val="99"/>
     <w:semiHidden/>
@@ -888,16 +849,16 @@
       </w:tblCellMar>
     </w:tblPr>
   </w:style>
-  <w:style w:type="numbering" w:default="1" w:styleId="FrListare">
+  <w:style w:type="numbering" w:default="1" w:styleId="NoList">
     <w:name w:val="No List"/>
     <w:uiPriority w:val="99"/>
     <w:semiHidden/>
     <w:unhideWhenUsed/>
   </w:style>
-  <w:style w:type="character" w:customStyle="1" w:styleId="Titlu1Caracter">
-    <w:name w:val="Titlu 1 Caracter"/>
-    <w:basedOn w:val="Fontdeparagrafimplicit"/>
-    <w:link w:val="Titlu1"/>
+  <w:style w:type="character" w:customStyle="1" w:styleId="Heading1Char">
+    <w:name w:val="Heading 1 Char"/>
+    <w:basedOn w:val="DefaultParagraphFont"/>
+    <w:link w:val="Heading1"/>
     <w:uiPriority w:val="9"/>
     <w:rsid w:val="00C639F8"/>
     <w:rPr>
@@ -907,10 +868,10 @@
       <w:szCs w:val="40"/>
     </w:rPr>
   </w:style>
-  <w:style w:type="character" w:customStyle="1" w:styleId="Titlu2Caracter">
-    <w:name w:val="Titlu 2 Caracter"/>
-    <w:basedOn w:val="Fontdeparagrafimplicit"/>
-    <w:link w:val="Titlu2"/>
+  <w:style w:type="character" w:customStyle="1" w:styleId="Heading2Char">
+    <w:name w:val="Heading 2 Char"/>
+    <w:basedOn w:val="DefaultParagraphFont"/>
+    <w:link w:val="Heading2"/>
     <w:uiPriority w:val="9"/>
     <w:semiHidden/>
     <w:rsid w:val="00C639F8"/>
@@ -921,10 +882,10 @@
       <w:szCs w:val="32"/>
     </w:rPr>
   </w:style>
-  <w:style w:type="character" w:customStyle="1" w:styleId="Titlu3Caracter">
-    <w:name w:val="Titlu 3 Caracter"/>
-    <w:basedOn w:val="Fontdeparagrafimplicit"/>
-    <w:link w:val="Titlu3"/>
+  <w:style w:type="character" w:customStyle="1" w:styleId="Heading3Char">
+    <w:name w:val="Heading 3 Char"/>
+    <w:basedOn w:val="DefaultParagraphFont"/>
+    <w:link w:val="Heading3"/>
     <w:uiPriority w:val="9"/>
     <w:semiHidden/>
     <w:rsid w:val="00C639F8"/>
@@ -935,10 +896,10 @@
       <w:szCs w:val="28"/>
     </w:rPr>
   </w:style>
-  <w:style w:type="character" w:customStyle="1" w:styleId="Titlu4Caracter">
-    <w:name w:val="Titlu 4 Caracter"/>
-    <w:basedOn w:val="Fontdeparagrafimplicit"/>
-    <w:link w:val="Titlu4"/>
+  <w:style w:type="character" w:customStyle="1" w:styleId="Heading4Char">
+    <w:name w:val="Heading 4 Char"/>
+    <w:basedOn w:val="DefaultParagraphFont"/>
+    <w:link w:val="Heading4"/>
     <w:uiPriority w:val="9"/>
     <w:semiHidden/>
     <w:rsid w:val="00C639F8"/>
@@ -949,10 +910,10 @@
       <w:color w:val="2F5496" w:themeColor="accent1" w:themeShade="BF"/>
     </w:rPr>
   </w:style>
-  <w:style w:type="character" w:customStyle="1" w:styleId="Titlu5Caracter">
-    <w:name w:val="Titlu 5 Caracter"/>
-    <w:basedOn w:val="Fontdeparagrafimplicit"/>
-    <w:link w:val="Titlu5"/>
+  <w:style w:type="character" w:customStyle="1" w:styleId="Heading5Char">
+    <w:name w:val="Heading 5 Char"/>
+    <w:basedOn w:val="DefaultParagraphFont"/>
+    <w:link w:val="Heading5"/>
     <w:uiPriority w:val="9"/>
     <w:semiHidden/>
     <w:rsid w:val="00C639F8"/>
@@ -961,10 +922,10 @@
       <w:color w:val="2F5496" w:themeColor="accent1" w:themeShade="BF"/>
     </w:rPr>
   </w:style>
-  <w:style w:type="character" w:customStyle="1" w:styleId="Titlu6Caracter">
-    <w:name w:val="Titlu 6 Caracter"/>
-    <w:basedOn w:val="Fontdeparagrafimplicit"/>
-    <w:link w:val="Titlu6"/>
+  <w:style w:type="character" w:customStyle="1" w:styleId="Heading6Char">
+    <w:name w:val="Heading 6 Char"/>
+    <w:basedOn w:val="DefaultParagraphFont"/>
+    <w:link w:val="Heading6"/>
     <w:uiPriority w:val="9"/>
     <w:semiHidden/>
     <w:rsid w:val="00C639F8"/>
@@ -975,10 +936,10 @@
       <w:color w:val="595959" w:themeColor="text1" w:themeTint="A6"/>
     </w:rPr>
   </w:style>
-  <w:style w:type="character" w:customStyle="1" w:styleId="Titlu7Caracter">
-    <w:name w:val="Titlu 7 Caracter"/>
-    <w:basedOn w:val="Fontdeparagrafimplicit"/>
-    <w:link w:val="Titlu7"/>
+  <w:style w:type="character" w:customStyle="1" w:styleId="Heading7Char">
+    <w:name w:val="Heading 7 Char"/>
+    <w:basedOn w:val="DefaultParagraphFont"/>
+    <w:link w:val="Heading7"/>
     <w:uiPriority w:val="9"/>
     <w:semiHidden/>
     <w:rsid w:val="00C639F8"/>
@@ -987,10 +948,10 @@
       <w:color w:val="595959" w:themeColor="text1" w:themeTint="A6"/>
     </w:rPr>
   </w:style>
-  <w:style w:type="character" w:customStyle="1" w:styleId="Titlu8Caracter">
-    <w:name w:val="Titlu 8 Caracter"/>
-    <w:basedOn w:val="Fontdeparagrafimplicit"/>
-    <w:link w:val="Titlu8"/>
+  <w:style w:type="character" w:customStyle="1" w:styleId="Heading8Char">
+    <w:name w:val="Heading 8 Char"/>
+    <w:basedOn w:val="DefaultParagraphFont"/>
+    <w:link w:val="Heading8"/>
     <w:uiPriority w:val="9"/>
     <w:semiHidden/>
     <w:rsid w:val="00C639F8"/>
@@ -1001,10 +962,10 @@
       <w:color w:val="272727" w:themeColor="text1" w:themeTint="D8"/>
     </w:rPr>
   </w:style>
-  <w:style w:type="character" w:customStyle="1" w:styleId="Titlu9Caracter">
-    <w:name w:val="Titlu 9 Caracter"/>
-    <w:basedOn w:val="Fontdeparagrafimplicit"/>
-    <w:link w:val="Titlu9"/>
+  <w:style w:type="character" w:customStyle="1" w:styleId="Heading9Char">
+    <w:name w:val="Heading 9 Char"/>
+    <w:basedOn w:val="DefaultParagraphFont"/>
+    <w:link w:val="Heading9"/>
     <w:uiPriority w:val="9"/>
     <w:semiHidden/>
     <w:rsid w:val="00C639F8"/>
@@ -1013,11 +974,11 @@
       <w:color w:val="272727" w:themeColor="text1" w:themeTint="D8"/>
     </w:rPr>
   </w:style>
-  <w:style w:type="paragraph" w:styleId="Titlu">
+  <w:style w:type="paragraph" w:styleId="Title">
     <w:name w:val="Title"/>
     <w:basedOn w:val="Normal"/>
     <w:next w:val="Normal"/>
-    <w:link w:val="TitluCaracter"/>
+    <w:link w:val="TitleChar"/>
     <w:uiPriority w:val="10"/>
     <w:qFormat/>
     <w:rsid w:val="00C639F8"/>
@@ -1033,10 +994,10 @@
       <w:szCs w:val="56"/>
     </w:rPr>
   </w:style>
-  <w:style w:type="character" w:customStyle="1" w:styleId="TitluCaracter">
-    <w:name w:val="Titlu Caracter"/>
-    <w:basedOn w:val="Fontdeparagrafimplicit"/>
-    <w:link w:val="Titlu"/>
+  <w:style w:type="character" w:customStyle="1" w:styleId="TitleChar">
+    <w:name w:val="Title Char"/>
+    <w:basedOn w:val="DefaultParagraphFont"/>
+    <w:link w:val="Title"/>
     <w:uiPriority w:val="10"/>
     <w:rsid w:val="00C639F8"/>
     <w:rPr>
@@ -1047,11 +1008,11 @@
       <w:szCs w:val="56"/>
     </w:rPr>
   </w:style>
-  <w:style w:type="paragraph" w:styleId="Subtitlu">
+  <w:style w:type="paragraph" w:styleId="Subtitle">
     <w:name w:val="Subtitle"/>
     <w:basedOn w:val="Normal"/>
     <w:next w:val="Normal"/>
-    <w:link w:val="SubtitluCaracter"/>
+    <w:link w:val="SubtitleChar"/>
     <w:uiPriority w:val="11"/>
     <w:qFormat/>
     <w:rsid w:val="00C639F8"/>
@@ -1068,10 +1029,10 @@
       <w:szCs w:val="28"/>
     </w:rPr>
   </w:style>
-  <w:style w:type="character" w:customStyle="1" w:styleId="SubtitluCaracter">
-    <w:name w:val="Subtitlu Caracter"/>
-    <w:basedOn w:val="Fontdeparagrafimplicit"/>
-    <w:link w:val="Subtitlu"/>
+  <w:style w:type="character" w:customStyle="1" w:styleId="SubtitleChar">
+    <w:name w:val="Subtitle Char"/>
+    <w:basedOn w:val="DefaultParagraphFont"/>
+    <w:link w:val="Subtitle"/>
     <w:uiPriority w:val="11"/>
     <w:rsid w:val="00C639F8"/>
     <w:rPr>
@@ -1082,11 +1043,11 @@
       <w:szCs w:val="28"/>
     </w:rPr>
   </w:style>
-  <w:style w:type="paragraph" w:styleId="Citat">
+  <w:style w:type="paragraph" w:styleId="Quote">
     <w:name w:val="Quote"/>
     <w:basedOn w:val="Normal"/>
     <w:next w:val="Normal"/>
-    <w:link w:val="CitatCaracter"/>
+    <w:link w:val="QuoteChar"/>
     <w:uiPriority w:val="29"/>
     <w:qFormat/>
     <w:rsid w:val="00C639F8"/>
@@ -1100,10 +1061,10 @@
       <w:color w:val="404040" w:themeColor="text1" w:themeTint="BF"/>
     </w:rPr>
   </w:style>
-  <w:style w:type="character" w:customStyle="1" w:styleId="CitatCaracter">
-    <w:name w:val="Citat Caracter"/>
-    <w:basedOn w:val="Fontdeparagrafimplicit"/>
-    <w:link w:val="Citat"/>
+  <w:style w:type="character" w:customStyle="1" w:styleId="QuoteChar">
+    <w:name w:val="Quote Char"/>
+    <w:basedOn w:val="DefaultParagraphFont"/>
+    <w:link w:val="Quote"/>
     <w:uiPriority w:val="29"/>
     <w:rsid w:val="00C639F8"/>
     <w:rPr>
@@ -1112,7 +1073,7 @@
       <w:color w:val="404040" w:themeColor="text1" w:themeTint="BF"/>
     </w:rPr>
   </w:style>
-  <w:style w:type="paragraph" w:styleId="Listparagraf">
+  <w:style w:type="paragraph" w:styleId="ListParagraph">
     <w:name w:val="List Paragraph"/>
     <w:basedOn w:val="Normal"/>
     <w:uiPriority w:val="34"/>
@@ -1123,9 +1084,9 @@
       <w:contextualSpacing/>
     </w:pPr>
   </w:style>
-  <w:style w:type="character" w:styleId="Accentuareintens">
+  <w:style w:type="character" w:styleId="IntenseEmphasis">
     <w:name w:val="Intense Emphasis"/>
-    <w:basedOn w:val="Fontdeparagrafimplicit"/>
+    <w:basedOn w:val="DefaultParagraphFont"/>
     <w:uiPriority w:val="21"/>
     <w:qFormat/>
     <w:rsid w:val="00C639F8"/>
@@ -1135,11 +1096,11 @@
       <w:color w:val="2F5496" w:themeColor="accent1" w:themeShade="BF"/>
     </w:rPr>
   </w:style>
-  <w:style w:type="paragraph" w:styleId="Citatintens">
+  <w:style w:type="paragraph" w:styleId="IntenseQuote">
     <w:name w:val="Intense Quote"/>
     <w:basedOn w:val="Normal"/>
     <w:next w:val="Normal"/>
-    <w:link w:val="CitatintensCaracter"/>
+    <w:link w:val="IntenseQuoteChar"/>
     <w:uiPriority w:val="30"/>
     <w:qFormat/>
     <w:rsid w:val="00C639F8"/>
@@ -1158,10 +1119,10 @@
       <w:color w:val="2F5496" w:themeColor="accent1" w:themeShade="BF"/>
     </w:rPr>
   </w:style>
-  <w:style w:type="character" w:customStyle="1" w:styleId="CitatintensCaracter">
-    <w:name w:val="Citat intens Caracter"/>
-    <w:basedOn w:val="Fontdeparagrafimplicit"/>
-    <w:link w:val="Citatintens"/>
+  <w:style w:type="character" w:customStyle="1" w:styleId="IntenseQuoteChar">
+    <w:name w:val="Intense Quote Char"/>
+    <w:basedOn w:val="DefaultParagraphFont"/>
+    <w:link w:val="IntenseQuote"/>
     <w:uiPriority w:val="30"/>
     <w:rsid w:val="00C639F8"/>
     <w:rPr>
@@ -1170,9 +1131,9 @@
       <w:color w:val="2F5496" w:themeColor="accent1" w:themeShade="BF"/>
     </w:rPr>
   </w:style>
-  <w:style w:type="character" w:styleId="Referireintens">
+  <w:style w:type="character" w:styleId="IntenseReference">
     <w:name w:val="Intense Reference"/>
-    <w:basedOn w:val="Fontdeparagrafimplicit"/>
+    <w:basedOn w:val="DefaultParagraphFont"/>
     <w:uiPriority w:val="32"/>
     <w:qFormat/>
     <w:rsid w:val="00C639F8"/>
@@ -1186,7 +1147,7 @@
   </w:style>
   <w:style w:type="character" w:styleId="Hyperlink">
     <w:name w:val="Hyperlink"/>
-    <w:basedOn w:val="Fontdeparagrafimplicit"/>
+    <w:basedOn w:val="DefaultParagraphFont"/>
     <w:uiPriority w:val="99"/>
     <w:unhideWhenUsed/>
     <w:rsid w:val="00FF1756"/>
@@ -1195,9 +1156,9 @@
       <w:u w:val="single"/>
     </w:rPr>
   </w:style>
-  <w:style w:type="character" w:styleId="MeniuneNerezolvat">
+  <w:style w:type="character" w:styleId="UnresolvedMention">
     <w:name w:val="Unresolved Mention"/>
-    <w:basedOn w:val="Fontdeparagrafimplicit"/>
+    <w:basedOn w:val="DefaultParagraphFont"/>
     <w:uiPriority w:val="99"/>
     <w:semiHidden/>
     <w:unhideWhenUsed/>
@@ -1207,9 +1168,9 @@
       <w:shd w:val="clear" w:color="auto" w:fill="E1DFDD"/>
     </w:rPr>
   </w:style>
-  <w:style w:type="character" w:styleId="HyperlinkParcurs">
+  <w:style w:type="character" w:styleId="FollowedHyperlink">
     <w:name w:val="FollowedHyperlink"/>
-    <w:basedOn w:val="Fontdeparagrafimplicit"/>
+    <w:basedOn w:val="DefaultParagraphFont"/>
     <w:uiPriority w:val="99"/>
     <w:semiHidden/>
     <w:unhideWhenUsed/>

</xml_diff>